<commit_message>
Update Relatório de execução de atividades.docx
</commit_message>
<xml_diff>
--- a/docs/Relatório de execução de atividades.docx
+++ b/docs/Relatório de execução de atividades.docx
@@ -139,16 +139,11 @@
       <w:pPr>
         <w:ind w:left="426"/>
       </w:pPr>
-      <w:proofErr w:type="gramStart"/>
       <w:r>
         <w:t>(</w:t>
       </w:r>
       <w:r>
-        <w:t xml:space="preserve">  X</w:t>
-      </w:r>
-      <w:proofErr w:type="gramEnd"/>
-      <w:r>
-        <w:t xml:space="preserve"> ) Sim</w:t>
+        <w:t xml:space="preserve"> X ) Sim</w:t>
       </w:r>
       <w:r>
         <w:tab/>
@@ -158,7 +153,7 @@
         <w:t>(</w:t>
       </w:r>
       <w:r>
-        <w:tab/>
+        <w:t xml:space="preserve">  </w:t>
       </w:r>
       <w:r>
         <w:t>) Não</w:t>
@@ -879,29 +874,34 @@
         <w:tab/>
         <w:t xml:space="preserve">Início da construção do projeto usando ferramentas web como o </w:t>
       </w:r>
+      <w:r>
+        <w:t>HTML</w:t>
+      </w:r>
+      <w:r>
+        <w:t xml:space="preserve">, </w:t>
+      </w:r>
+      <w:r>
+        <w:t>CSS</w:t>
+      </w:r>
+      <w:r>
+        <w:t xml:space="preserve">, </w:t>
+      </w:r>
+      <w:r>
+        <w:t>PHP</w:t>
+      </w:r>
+      <w:r>
+        <w:t xml:space="preserve">, </w:t>
+      </w:r>
       <w:proofErr w:type="spellStart"/>
       <w:r>
-        <w:t>html</w:t>
+        <w:t>Bootstrap</w:t>
       </w:r>
       <w:proofErr w:type="spellEnd"/>
       <w:r>
-        <w:t xml:space="preserve">, </w:t>
-      </w:r>
-      <w:proofErr w:type="spellStart"/>
-      <w:r>
-        <w:t>css</w:t>
-      </w:r>
-      <w:proofErr w:type="spellEnd"/>
-      <w:r>
-        <w:t xml:space="preserve">, </w:t>
-      </w:r>
-      <w:proofErr w:type="spellStart"/>
-      <w:r>
-        <w:t>php</w:t>
-      </w:r>
-      <w:proofErr w:type="spellEnd"/>
-      <w:r>
-        <w:t xml:space="preserve">, bootstrap e </w:t>
+        <w:t xml:space="preserve"> </w:t>
+      </w:r>
+      <w:r>
+        <w:t xml:space="preserve">e </w:t>
       </w:r>
       <w:proofErr w:type="spellStart"/>
       <w:r>

</xml_diff>

<commit_message>
Criado Relatório de Execução de Atividades 2
</commit_message>
<xml_diff>
--- a/docs/Relatório de execução de atividades.docx
+++ b/docs/Relatório de execução de atividades.docx
@@ -59,14 +59,22 @@
         </w:rPr>
         <w:t xml:space="preserve">Identificação do Projeto: </w:t>
       </w:r>
+      <w:bookmarkStart w:id="0" w:name="_Hlk71550478"/>
       <w:proofErr w:type="spellStart"/>
       <w:r>
         <w:t>Easylize</w:t>
       </w:r>
       <w:proofErr w:type="spellEnd"/>
       <w:r>
-        <w:t xml:space="preserve"> finanças, software que auxilia os usuários a ter um controle melhor sobre suas finanças pessoais em geral.</w:t>
-      </w:r>
+        <w:t xml:space="preserve"> </w:t>
+      </w:r>
+      <w:r>
+        <w:t>F</w:t>
+      </w:r>
+      <w:r>
+        <w:t>inanças, software que auxilia os usuários a ter um controle melhor sobre suas finanças pessoais em geral.</w:t>
+      </w:r>
+      <w:bookmarkEnd w:id="0"/>
     </w:p>
     <w:p>
       <w:pPr>
@@ -98,10 +106,12 @@
         </w:rPr>
         <w:t xml:space="preserve">Componente(s): </w:t>
       </w:r>
+      <w:bookmarkStart w:id="1" w:name="_Hlk71550508"/>
       <w:r>
         <w:t>João Pedro Lisboa Vital, Lucas Francisco Gomes Santos.</w:t>
       </w:r>
     </w:p>
+    <w:bookmarkEnd w:id="1"/>
     <w:p>
       <w:pPr>
         <w:jc w:val="both"/>
@@ -166,9 +176,14 @@
         <w:jc w:val="both"/>
       </w:pPr>
       <w:r>
-        <w:t>Justificar: O projeto está sendo constantemente atualizado de acordo com as expectativas, utilizando o software GitHub para criação, versionamento e compartilhamento dos arquivos e documentos do projeto.</w:t>
+        <w:t xml:space="preserve">Justificar: </w:t>
+      </w:r>
+      <w:bookmarkStart w:id="2" w:name="_Hlk71550541"/>
+      <w:r>
+        <w:t>O projeto está sendo constantemente atualizado de acordo com as expectativas, utilizando o software GitHub para criação, versionamento e compartilhamento dos arquivos e documentos do projeto.</w:t>
       </w:r>
     </w:p>
+    <w:bookmarkEnd w:id="2"/>
     <w:p>
       <w:pPr>
         <w:ind w:left="426"/>

</xml_diff>